<commit_message>
zipped up exception hw
</commit_message>
<xml_diff>
--- a/Exception_HW/exceptionshw_alexlove.docx
+++ b/Exception_HW/exceptionshw_alexlove.docx
@@ -50,7 +50,15 @@
         </w:numPr>
       </w:pPr>
       <w:r>
-        <w:t>Because the first catch statement catches the type Exception, all exceptions will be caught. Because of this, the second catch statement with ArithmeticException will never be reached.</w:t>
+        <w:t xml:space="preserve">Because the first catch statement catches the type Exception, all exceptions will be caught. Because of this, the second catch statement with </w:t>
+      </w:r>
+      <w:proofErr w:type="spellStart"/>
+      <w:r>
+        <w:t>ArithmeticException</w:t>
+      </w:r>
+      <w:proofErr w:type="spellEnd"/>
+      <w:r>
+        <w:t xml:space="preserve"> will never be reached.</w:t>
       </w:r>
     </w:p>
     <w:p>
@@ -62,8 +70,13 @@
         </w:numPr>
       </w:pPr>
       <w:r>
-        <w:t>B,D,A,C</w:t>
-      </w:r>
+        <w:t>B</w:t>
+      </w:r>
+      <w:proofErr w:type="gramStart"/>
+      <w:r>
+        <w:t>,D,A,C</w:t>
+      </w:r>
+      <w:proofErr w:type="gramEnd"/>
     </w:p>
     <w:p>
       <w:r>
@@ -71,21 +84,18 @@
       </w:r>
     </w:p>
     <w:p>
-      <w:r>
-        <w:t>In .java files attached</w:t>
-      </w:r>
+      <w:proofErr w:type="gramStart"/>
+      <w:r>
+        <w:t>In .java</w:t>
+      </w:r>
+      <w:proofErr w:type="gramEnd"/>
+      <w:r>
+        <w:t xml:space="preserve"> files attached</w:t>
+      </w:r>
+    </w:p>
+    <w:p>
       <w:bookmarkStart w:id="0" w:name="_GoBack"/>
       <w:bookmarkEnd w:id="0"/>
-    </w:p>
-    <w:p>
-      <w:r>
-        <w:t xml:space="preserve">       1.</w:t>
-      </w:r>
-    </w:p>
-    <w:p>
-      <w:r>
-        <w:t xml:space="preserve">       2.</w:t>
-      </w:r>
     </w:p>
     <w:sectPr>
       <w:pgSz w:w="12240" w:h="15840"/>

</xml_diff>